<commit_message>
Created TPS report and stories for week of 3/11/19
</commit_message>
<xml_diff>
--- a/docs/stories/stories-template.docx
+++ b/docs/stories/stories-template.docx
@@ -4,10 +4,12 @@
   <w:body>
     <w:p>
       <w:pPr>
+        <w:spacing w:line="276" w:lineRule="auto"/>
         <w:rPr>
           <w:rFonts w:ascii="Times New Roman" w:hAnsi="Times New Roman" w:cs="Times New Roman"/>
         </w:rPr>
       </w:pPr>
+      <w:bookmarkStart w:id="0" w:name="_GoBack"/>
       <w:r>
         <w:rPr>
           <w:rFonts w:ascii="Times New Roman" w:hAnsi="Times New Roman" w:cs="Times New Roman"/>
@@ -17,6 +19,7 @@
     </w:p>
     <w:p>
       <w:pPr>
+        <w:spacing w:line="276" w:lineRule="auto"/>
         <w:rPr>
           <w:rFonts w:ascii="Times New Roman" w:hAnsi="Times New Roman" w:cs="Times New Roman"/>
         </w:rPr>
@@ -25,19 +28,12 @@
         <w:rPr>
           <w:rFonts w:ascii="Times New Roman" w:hAnsi="Times New Roman" w:cs="Times New Roman"/>
         </w:rPr>
-        <w:t xml:space="preserve">Audre </w:t>
+        <w:t>Audre Staffen</w:t>
       </w:r>
-      <w:proofErr w:type="spellStart"/>
-      <w:r>
-        <w:rPr>
-          <w:rFonts w:ascii="Times New Roman" w:hAnsi="Times New Roman" w:cs="Times New Roman"/>
-        </w:rPr>
-        <w:t>Staffen</w:t>
-      </w:r>
-      <w:proofErr w:type="spellEnd"/>
     </w:p>
     <w:p>
       <w:pPr>
+        <w:spacing w:line="276" w:lineRule="auto"/>
         <w:rPr>
           <w:rFonts w:ascii="Times New Roman" w:hAnsi="Times New Roman" w:cs="Times New Roman"/>
         </w:rPr>
@@ -51,6 +47,7 @@
     </w:p>
     <w:p>
       <w:pPr>
+        <w:spacing w:line="276" w:lineRule="auto"/>
         <w:rPr>
           <w:rFonts w:ascii="Times New Roman" w:hAnsi="Times New Roman" w:cs="Times New Roman"/>
         </w:rPr>
@@ -64,6 +61,7 @@
     </w:p>
     <w:p>
       <w:pPr>
+        <w:spacing w:line="276" w:lineRule="auto"/>
         <w:rPr>
           <w:rFonts w:ascii="Times New Roman" w:hAnsi="Times New Roman" w:cs="Times New Roman"/>
         </w:rPr>
@@ -75,6 +73,7 @@
         <w:t>*** DATE ***</w:t>
       </w:r>
     </w:p>
+    <w:bookmarkEnd w:id="0"/>
     <w:p>
       <w:pPr>
         <w:rPr>
@@ -189,8 +188,6 @@
               </w:rPr>
               <w:t>Time Actual</w:t>
             </w:r>
-            <w:bookmarkStart w:id="0" w:name="_GoBack"/>
-            <w:bookmarkEnd w:id="0"/>
           </w:p>
         </w:tc>
       </w:tr>

</xml_diff>